<commit_message>
New Simulator Engine Benchmark and new docs
</commit_message>
<xml_diff>
--- a/documentacion/Diseño.docx
+++ b/documentacion/Diseño.docx
@@ -32411,14 +32411,9 @@
       <w:r>
         <w:t xml:space="preserve"> los </w:t>
       </w:r>
-      <w:proofErr w:type="gramStart"/>
-      <w:r>
-        <w:t>resultados obtenidos</w:t>
-      </w:r>
-      <w:r>
-        <w:t xml:space="preserve"> y las conclusiones obtenidas</w:t>
-      </w:r>
-      <w:proofErr w:type="gramEnd"/>
+      <w:r>
+        <w:t>resultados y las conclusiones obtenidos</w:t>
+      </w:r>
       <w:r>
         <w:t>.</w:t>
       </w:r>
@@ -37621,7 +37616,6 @@
         <w:docPartUnique/>
       </w:docPartObj>
     </w:sdtPr>
-    <w:sdtEndPr/>
     <w:sdtContent>
       <w:p>
         <w:pPr>
@@ -37667,7 +37661,6 @@
         <w:docPartUnique/>
       </w:docPartObj>
     </w:sdtPr>
-    <w:sdtEndPr/>
     <w:sdtContent>
       <w:p>
         <w:pPr>
@@ -41717,6 +41710,25 @@
 </file>
 
 <file path=customXml/item1.xml><?xml version="1.0" encoding="utf-8"?>
+<b:Sources xmlns:b="http://schemas.openxmlformats.org/officeDocument/2006/bibliography" xmlns="http://schemas.openxmlformats.org/officeDocument/2006/bibliography" SelectedStyle="\APASixthEditionOfficeOnline.xsl" StyleName="APA" Version="6"/>
+</file>
+
+<file path=customXml/item2.xml><?xml version="1.0" encoding="utf-8"?>
+<?mso-contentType ?>
+<FormTemplates xmlns="http://schemas.microsoft.com/sharepoint/v3/contenttype/forms">
+  <Display>DocumentLibraryForm</Display>
+  <Edit>DocumentLibraryForm</Edit>
+  <New>DocumentLibraryForm</New>
+</FormTemplates>
+</file>
+
+<file path=customXml/item3.xml><?xml version="1.0" encoding="utf-8"?>
+<p:properties xmlns:p="http://schemas.microsoft.com/office/2006/metadata/properties" xmlns:xsi="http://www.w3.org/2001/XMLSchema-instance" xmlns:pc="http://schemas.microsoft.com/office/infopath/2007/PartnerControls">
+  <documentManagement/>
+</p:properties>
+</file>
+
+<file path=customXml/item4.xml><?xml version="1.0" encoding="utf-8"?>
 <ct:contentTypeSchema xmlns:ct="http://schemas.microsoft.com/office/2006/metadata/contentType" xmlns:ma="http://schemas.microsoft.com/office/2006/metadata/properties/metaAttributes" ct:_="" ma:_="" ma:contentTypeName="Documento" ma:contentTypeID="0x010100A8CCBE6CE26DA9418AA112EB729C6E41" ma:contentTypeVersion="9" ma:contentTypeDescription="Crear nuevo documento." ma:contentTypeScope="" ma:versionID="c4313b69d1f491ce7f6ea1054d2d1de8">
   <xsd:schema xmlns:xsd="http://www.w3.org/2001/XMLSchema" xmlns:xs="http://www.w3.org/2001/XMLSchema" xmlns:p="http://schemas.microsoft.com/office/2006/metadata/properties" xmlns:ns3="27898e01-fc6d-41d0-a2a4-bb6200cd305f" xmlns:ns4="ec6e8501-8ee4-42b9-b91c-b85821f7e56c" targetNamespace="http://schemas.microsoft.com/office/2006/metadata/properties" ma:root="true" ma:fieldsID="145ef46d19cfa3a0e17451d39cd41c8e" ns3:_="" ns4:_="">
     <xsd:import namespace="27898e01-fc6d-41d0-a2a4-bb6200cd305f"/>
@@ -41913,26 +41925,32 @@
 </ct:contentTypeSchema>
 </file>
 
-<file path=customXml/item2.xml><?xml version="1.0" encoding="utf-8"?>
-<b:Sources xmlns:b="http://schemas.openxmlformats.org/officeDocument/2006/bibliography" xmlns="http://schemas.openxmlformats.org/officeDocument/2006/bibliography" SelectedStyle="\APASixthEditionOfficeOnline.xsl" StyleName="APA" Version="6"/>
+<file path=customXml/itemProps1.xml><?xml version="1.0" encoding="utf-8"?>
+<ds:datastoreItem xmlns:ds="http://schemas.openxmlformats.org/officeDocument/2006/customXml" ds:itemID="{AD73968D-CD37-4188-8906-1E34B211D9AA}">
+  <ds:schemaRefs>
+    <ds:schemaRef ds:uri="http://schemas.openxmlformats.org/officeDocument/2006/bibliography"/>
+  </ds:schemaRefs>
+</ds:datastoreItem>
 </file>
 
-<file path=customXml/item3.xml><?xml version="1.0" encoding="utf-8"?>
-<p:properties xmlns:p="http://schemas.microsoft.com/office/2006/metadata/properties" xmlns:xsi="http://www.w3.org/2001/XMLSchema-instance" xmlns:pc="http://schemas.microsoft.com/office/infopath/2007/PartnerControls">
-  <documentManagement/>
-</p:properties>
+<file path=customXml/itemProps2.xml><?xml version="1.0" encoding="utf-8"?>
+<ds:datastoreItem xmlns:ds="http://schemas.openxmlformats.org/officeDocument/2006/customXml" ds:itemID="{67F3895F-4C7A-45DC-AE01-800B0E341D39}">
+  <ds:schemaRefs>
+    <ds:schemaRef ds:uri="http://schemas.microsoft.com/sharepoint/v3/contenttype/forms"/>
+  </ds:schemaRefs>
+</ds:datastoreItem>
 </file>
 
-<file path=customXml/item4.xml><?xml version="1.0" encoding="utf-8"?>
-<?mso-contentType ?>
-<FormTemplates xmlns="http://schemas.microsoft.com/sharepoint/v3/contenttype/forms">
-  <Display>DocumentLibraryForm</Display>
-  <Edit>DocumentLibraryForm</Edit>
-  <New>DocumentLibraryForm</New>
-</FormTemplates>
+<file path=customXml/itemProps3.xml><?xml version="1.0" encoding="utf-8"?>
+<ds:datastoreItem xmlns:ds="http://schemas.openxmlformats.org/officeDocument/2006/customXml" ds:itemID="{A991115F-C54F-46FC-B83E-4B28BDA2F133}">
+  <ds:schemaRefs>
+    <ds:schemaRef ds:uri="http://schemas.microsoft.com/office/2006/metadata/properties"/>
+    <ds:schemaRef ds:uri="http://schemas.microsoft.com/office/infopath/2007/PartnerControls"/>
+  </ds:schemaRefs>
+</ds:datastoreItem>
 </file>
 
-<file path=customXml/itemProps1.xml><?xml version="1.0" encoding="utf-8"?>
+<file path=customXml/itemProps4.xml><?xml version="1.0" encoding="utf-8"?>
 <ds:datastoreItem xmlns:ds="http://schemas.openxmlformats.org/officeDocument/2006/customXml" ds:itemID="{643E84CD-C4D6-4246-8743-47AC84161133}">
   <ds:schemaRefs>
     <ds:schemaRef ds:uri="http://schemas.microsoft.com/office/2006/metadata/contentType"/>
@@ -41949,37 +41967,4 @@
     <ds:schemaRef ds:uri="http://schemas.microsoft.com/internal/obd"/>
   </ds:schemaRefs>
 </ds:datastoreItem>
-</file>
-
-<file path=customXml/itemProps2.xml><?xml version="1.0" encoding="utf-8"?>
-<ds:datastoreItem xmlns:ds="http://schemas.openxmlformats.org/officeDocument/2006/customXml" ds:itemID="{AD73968D-CD37-4188-8906-1E34B211D9AA}">
-  <ds:schemaRefs>
-    <ds:schemaRef ds:uri="http://schemas.openxmlformats.org/officeDocument/2006/bibliography"/>
-  </ds:schemaRefs>
-</ds:datastoreItem>
-</file>
-
-<file path=customXml/itemProps3.xml><?xml version="1.0" encoding="utf-8"?>
-<ds:datastoreItem xmlns:ds="http://schemas.openxmlformats.org/officeDocument/2006/customXml" ds:itemID="{A991115F-C54F-46FC-B83E-4B28BDA2F133}">
-  <ds:schemaRefs>
-    <ds:schemaRef ds:uri="ec6e8501-8ee4-42b9-b91c-b85821f7e56c"/>
-    <ds:schemaRef ds:uri="http://schemas.microsoft.com/office/infopath/2007/PartnerControls"/>
-    <ds:schemaRef ds:uri="http://www.w3.org/XML/1998/namespace"/>
-    <ds:schemaRef ds:uri="http://schemas.microsoft.com/office/2006/metadata/properties"/>
-    <ds:schemaRef ds:uri="http://schemas.microsoft.com/office/2006/documentManagement/types"/>
-    <ds:schemaRef ds:uri="http://purl.org/dc/elements/1.1/"/>
-    <ds:schemaRef ds:uri="http://purl.org/dc/dcmitype/"/>
-    <ds:schemaRef ds:uri="27898e01-fc6d-41d0-a2a4-bb6200cd305f"/>
-    <ds:schemaRef ds:uri="http://schemas.openxmlformats.org/package/2006/metadata/core-properties"/>
-    <ds:schemaRef ds:uri="http://purl.org/dc/terms/"/>
-  </ds:schemaRefs>
-</ds:datastoreItem>
-</file>
-
-<file path=customXml/itemProps4.xml><?xml version="1.0" encoding="utf-8"?>
-<ds:datastoreItem xmlns:ds="http://schemas.openxmlformats.org/officeDocument/2006/customXml" ds:itemID="{67F3895F-4C7A-45DC-AE01-800B0E341D39}">
-  <ds:schemaRefs>
-    <ds:schemaRef ds:uri="http://schemas.microsoft.com/sharepoint/v3/contenttype/forms"/>
-  </ds:schemaRefs>
-</ds:datastoreItem>
 </file>
</xml_diff>